<commit_message>
Minor changes before submit
Submitting this to gradescope
</commit_message>
<xml_diff>
--- a/40_docs/IDS720 Team Project Opioids-Outline.docx
+++ b/40_docs/IDS720 Team Project Opioids-Outline.docx
@@ -2,6 +2,46 @@
 <file path=word/document.xml><?xml version="1.0" encoding="utf-8"?>
 <w:document xmlns:wpc="http://schemas.microsoft.com/office/word/2010/wordprocessingCanvas" xmlns:cx="http://schemas.microsoft.com/office/drawing/2014/chartex" xmlns:cx1="http://schemas.microsoft.com/office/drawing/2015/9/8/chartex" xmlns:cx2="http://schemas.microsoft.com/office/drawing/2015/10/21/chartex" xmlns:cx3="http://schemas.microsoft.com/office/drawing/2016/5/9/chartex" xmlns:cx4="http://schemas.microsoft.com/office/drawing/2016/5/10/chartex" xmlns:cx5="http://schemas.microsoft.com/office/drawing/2016/5/11/chartex" xmlns:cx6="http://schemas.microsoft.com/office/drawing/2016/5/12/chartex" xmlns:cx7="http://schemas.microsoft.com/office/drawing/2016/5/13/chartex" xmlns:cx8="http://schemas.microsoft.com/office/drawing/2016/5/14/chartex" xmlns:mc="http://schemas.openxmlformats.org/markup-compatibility/2006" xmlns:aink="http://schemas.microsoft.com/office/drawing/2016/ink" xmlns:am3d="http://schemas.microsoft.com/office/drawing/2017/model3d" xmlns:o="urn:schemas-microsoft-com:office:office" xmlns:r="http://schemas.openxmlformats.org/officeDocument/2006/relationships" xmlns:m="http://schemas.openxmlformats.org/officeDocument/2006/math" xmlns:v="urn:schemas-microsoft-com:vml" xmlns:wp14="http://schemas.microsoft.com/office/word/2010/wordprocessingDrawing" xmlns:wp="http://schemas.openxmlformats.org/drawingml/2006/wordprocessingDrawing" xmlns:w10="urn:schemas-microsoft-com:office:word" xmlns:w="http://schemas.openxmlformats.org/wordprocessingml/2006/main" xmlns:w14="http://schemas.microsoft.com/office/word/2010/wordml" xmlns:w15="http://schemas.microsoft.com/office/word/2012/wordml" xmlns:w16cex="http://schemas.microsoft.com/office/word/2018/wordml/cex" xmlns:w16cid="http://schemas.microsoft.com/office/word/2016/wordml/cid" xmlns:w16="http://schemas.microsoft.com/office/word/2018/wordml" xmlns:w16sdtdh="http://schemas.microsoft.com/office/word/2020/wordml/sdtdatahash" xmlns:w16se="http://schemas.microsoft.com/office/word/2015/wordml/symex" xmlns:wpg="http://schemas.microsoft.com/office/word/2010/wordprocessingGroup" xmlns:wpi="http://schemas.microsoft.com/office/word/2010/wordprocessingInk" xmlns:wne="http://schemas.microsoft.com/office/word/2006/wordml" xmlns:wps="http://schemas.microsoft.com/office/word/2010/wordprocessingShape" mc:Ignorable="w14 w15 w16se w16cid w16 w16cex w16sdtdh wp14">
   <w:body>
+    <w:p>
+      <w:pPr>
+        <w:ind w:left="360" w:hanging="360"/>
+        <w:jc w:val="center"/>
+        <w:rPr>
+          <w:b/>
+          <w:bCs/>
+        </w:rPr>
+      </w:pPr>
+      <w:r>
+        <w:rPr>
+          <w:b/>
+          <w:bCs/>
+        </w:rPr>
+        <w:t>IDS 720 – Team 8 – Opioid Policy Effects</w:t>
+      </w:r>
+    </w:p>
+    <w:p>
+      <w:pPr>
+        <w:ind w:left="360" w:hanging="360"/>
+        <w:jc w:val="center"/>
+        <w:rPr>
+          <w:b/>
+          <w:bCs/>
+        </w:rPr>
+      </w:pPr>
+      <w:r>
+        <w:rPr>
+          <w:b/>
+          <w:bCs/>
+        </w:rPr>
+        <w:t>Project Outline</w:t>
+      </w:r>
+    </w:p>
+    <w:p>
+      <w:pPr>
+        <w:pStyle w:val="ListParagraph"/>
+        <w:ind w:left="360"/>
+      </w:pPr>
+    </w:p>
     <w:p>
       <w:pPr>
         <w:pStyle w:val="ListParagraph"/>
@@ -19,15 +59,7 @@
         <w:ind w:left="720"/>
       </w:pPr>
       <w:r>
-        <w:t xml:space="preserve">Effects of opioid control policies on drug shipments and overdose deaths in Florida, </w:t>
-      </w:r>
-      <w:proofErr w:type="gramStart"/>
-      <w:r>
-        <w:t>Texas</w:t>
-      </w:r>
-      <w:proofErr w:type="gramEnd"/>
-      <w:r>
-        <w:t xml:space="preserve"> and Washington?</w:t>
+        <w:t>Effects of opioid control policies on drug shipments and overdose deaths in Florida, Texas and Washington?</w:t>
       </w:r>
       <w:r>
         <w:t xml:space="preserve"> </w:t>
@@ -422,22 +454,11 @@
         </w:numPr>
       </w:pPr>
       <w:r>
-        <w:t xml:space="preserve">Fides - </w:t>
-      </w:r>
-      <w:r>
-        <w:t>Overdose Deaths in</w:t>
-      </w:r>
-      <w:r>
-        <w:t xml:space="preserve"> Florida</w:t>
-      </w:r>
-      <w:r>
-        <w:t xml:space="preserve">, Checker for </w:t>
-      </w:r>
-      <w:proofErr w:type="spellStart"/>
-      <w:r>
-        <w:t>Weiliang</w:t>
-      </w:r>
-      <w:proofErr w:type="spellEnd"/>
+        <w:t>Fides - Overdose Deaths in Florida</w:t>
+      </w:r>
+      <w:r>
+        <w:t>, Checker for Weiliang</w:t>
+      </w:r>
     </w:p>
     <w:p>
       <w:pPr>
@@ -447,22 +468,15 @@
           <w:numId w:val="5"/>
         </w:numPr>
       </w:pPr>
-      <w:proofErr w:type="spellStart"/>
-      <w:r>
-        <w:t>Weiliang</w:t>
-      </w:r>
-      <w:proofErr w:type="spellEnd"/>
-      <w:r>
-        <w:t xml:space="preserve"> – Drug shipments in Florida</w:t>
+      <w:r>
+        <w:t>Weiliang – Drug shipments in Florida</w:t>
       </w:r>
       <w:r>
         <w:t xml:space="preserve">, Checker for </w:t>
       </w:r>
-      <w:proofErr w:type="spellStart"/>
       <w:r>
         <w:t>Yongxin</w:t>
       </w:r>
-      <w:proofErr w:type="spellEnd"/>
     </w:p>
     <w:p>
       <w:pPr>
@@ -472,22 +486,14 @@
           <w:numId w:val="5"/>
         </w:numPr>
       </w:pPr>
-      <w:proofErr w:type="spellStart"/>
-      <w:r>
-        <w:t>Yongxin</w:t>
-      </w:r>
-      <w:proofErr w:type="spellEnd"/>
-      <w:r>
-        <w:t xml:space="preserve"> </w:t>
+      <w:r>
+        <w:t xml:space="preserve">Yongxin </w:t>
       </w:r>
       <w:r>
         <w:t>- Overdose</w:t>
       </w:r>
       <w:r>
-        <w:t xml:space="preserve"> Deaths in</w:t>
-      </w:r>
-      <w:r>
-        <w:t xml:space="preserve"> Texas</w:t>
+        <w:t xml:space="preserve"> Deaths in Texas</w:t>
       </w:r>
       <w:r>
         <w:t xml:space="preserve">, Checker for </w:t>
@@ -1839,6 +1845,15 @@
 </file>
 
 <file path=customXml/item1.xml><?xml version="1.0" encoding="utf-8"?>
+<?mso-contentType ?>
+<FormTemplates xmlns="http://schemas.microsoft.com/sharepoint/v3/contenttype/forms">
+  <Display>DocumentLibraryForm</Display>
+  <Edit>DocumentLibraryForm</Edit>
+  <New>DocumentLibraryForm</New>
+</FormTemplates>
+</file>
+
+<file path=customXml/item2.xml><?xml version="1.0" encoding="utf-8"?>
 <ct:contentTypeSchema xmlns:ct="http://schemas.microsoft.com/office/2006/metadata/contentType" xmlns:ma="http://schemas.microsoft.com/office/2006/metadata/properties/metaAttributes" ct:_="" ma:_="" ma:contentTypeName="Document" ma:contentTypeID="0x010100B493D8F87AF850488E3847CF71D2BFA5" ma:contentTypeVersion="10" ma:contentTypeDescription="Create a new document." ma:contentTypeScope="" ma:versionID="158aed5b9308aaf0a0e1f79667f41cf9">
   <xsd:schema xmlns:xsd="http://www.w3.org/2001/XMLSchema" xmlns:xs="http://www.w3.org/2001/XMLSchema" xmlns:p="http://schemas.microsoft.com/office/2006/metadata/properties" xmlns:ns3="afd7299b-8f9a-4b57-9404-2e139b1773c7" xmlns:ns4="98622b7f-fbb5-4fd7-8400-51cab0fc316e" targetNamespace="http://schemas.microsoft.com/office/2006/metadata/properties" ma:root="true" ma:fieldsID="7c1dcd09e60a8bfbba2df4dcae084ff2" ns3:_="" ns4:_="">
     <xsd:import namespace="afd7299b-8f9a-4b57-9404-2e139b1773c7"/>
@@ -2041,15 +2056,6 @@
 </ct:contentTypeSchema>
 </file>
 
-<file path=customXml/item2.xml><?xml version="1.0" encoding="utf-8"?>
-<?mso-contentType ?>
-<FormTemplates xmlns="http://schemas.microsoft.com/sharepoint/v3/contenttype/forms">
-  <Display>DocumentLibraryForm</Display>
-  <Edit>DocumentLibraryForm</Edit>
-  <New>DocumentLibraryForm</New>
-</FormTemplates>
-</file>
-
 <file path=customXml/item3.xml><?xml version="1.0" encoding="utf-8"?>
 <p:properties xmlns:p="http://schemas.microsoft.com/office/2006/metadata/properties" xmlns:xsi="http://www.w3.org/2001/XMLSchema-instance" xmlns:pc="http://schemas.microsoft.com/office/infopath/2007/PartnerControls">
   <documentManagement/>
@@ -2057,6 +2063,14 @@
 </file>
 
 <file path=customXml/itemProps1.xml><?xml version="1.0" encoding="utf-8"?>
+<ds:datastoreItem xmlns:ds="http://schemas.openxmlformats.org/officeDocument/2006/customXml" ds:itemID="{9B6EDE29-10A0-424C-B0AF-0859D6F2E720}">
+  <ds:schemaRefs>
+    <ds:schemaRef ds:uri="http://schemas.microsoft.com/sharepoint/v3/contenttype/forms"/>
+  </ds:schemaRefs>
+</ds:datastoreItem>
+</file>
+
+<file path=customXml/itemProps2.xml><?xml version="1.0" encoding="utf-8"?>
 <ds:datastoreItem xmlns:ds="http://schemas.openxmlformats.org/officeDocument/2006/customXml" ds:itemID="{E4F349B0-44AD-47DC-974C-70358FB4CB24}">
   <ds:schemaRefs>
     <ds:schemaRef ds:uri="http://schemas.microsoft.com/office/2006/metadata/contentType"/>
@@ -2075,14 +2089,6 @@
 </ds:datastoreItem>
 </file>
 
-<file path=customXml/itemProps2.xml><?xml version="1.0" encoding="utf-8"?>
-<ds:datastoreItem xmlns:ds="http://schemas.openxmlformats.org/officeDocument/2006/customXml" ds:itemID="{9B6EDE29-10A0-424C-B0AF-0859D6F2E720}">
-  <ds:schemaRefs>
-    <ds:schemaRef ds:uri="http://schemas.microsoft.com/sharepoint/v3/contenttype/forms"/>
-  </ds:schemaRefs>
-</ds:datastoreItem>
-</file>
-
 <file path=customXml/itemProps3.xml><?xml version="1.0" encoding="utf-8"?>
 <ds:datastoreItem xmlns:ds="http://schemas.openxmlformats.org/officeDocument/2006/customXml" ds:itemID="{EC8F2035-9F7D-4282-864F-34AA7C5CE67F}">
   <ds:schemaRefs>

</xml_diff>